<commit_message>
Updated folder till 04/02/2025
</commit_message>
<xml_diff>
--- a/Python Questions.docx
+++ b/Python Questions.docx
@@ -33,7 +33,7 @@
         <w:rPr>
           <w:lang w:val="en-US"/>
         </w:rPr>
-        <w:t>D:\Master_Folder\Data Science Course\Projects\Trainings\Python</w:t>
+        <w:t>D:\Master_Folder\Data Science Course\Practice Problems</w:t>
       </w:r>
       <w:r>
         <w:rPr>
@@ -46,7 +46,7 @@
         <w:rPr>
           <w:lang w:val="en-US"/>
         </w:rPr>
-        <w:t>PythonRevision.ipynb</w:t>
+        <w:t>Problems.ipynb</w:t>
       </w:r>
       <w:proofErr w:type="spellEnd"/>
     </w:p>
@@ -305,6 +305,280 @@
         </w:rPr>
         <w:t>Ask the user for a dataset (CSV file), select target and feature columns, and train a simple Linear Regression model.</w:t>
       </w:r>
+    </w:p>
+    <w:p>
+      <w:pPr>
+        <w:pStyle w:val="ListParagraph"/>
+        <w:numPr>
+          <w:ilvl w:val="0"/>
+          <w:numId w:val="1"/>
+        </w:numPr>
+        <w:rPr>
+          <w:lang w:val="en-US"/>
+        </w:rPr>
+      </w:pPr>
+      <w:r>
+        <w:rPr>
+          <w:lang w:val="en-US"/>
+        </w:rPr>
+        <w:t>Write a program that takes an integer as input and determines whether it is odd or even using if-else.</w:t>
+      </w:r>
+    </w:p>
+    <w:p>
+      <w:pPr>
+        <w:pStyle w:val="ListParagraph"/>
+        <w:numPr>
+          <w:ilvl w:val="0"/>
+          <w:numId w:val="1"/>
+        </w:numPr>
+        <w:rPr>
+          <w:lang w:val="en-US"/>
+        </w:rPr>
+      </w:pPr>
+      <w:r>
+        <w:rPr>
+          <w:lang w:val="en-US"/>
+        </w:rPr>
+        <w:t>Ask the user for two numbers and an operator (+, -, *, /). Perform the operation using if-</w:t>
+      </w:r>
+      <w:proofErr w:type="spellStart"/>
+      <w:r>
+        <w:rPr>
+          <w:lang w:val="en-US"/>
+        </w:rPr>
+        <w:t>elif</w:t>
+      </w:r>
+      <w:proofErr w:type="spellEnd"/>
+      <w:r>
+        <w:rPr>
+          <w:lang w:val="en-US"/>
+        </w:rPr>
+        <w:t>-else.</w:t>
+      </w:r>
+    </w:p>
+    <w:p>
+      <w:pPr>
+        <w:pStyle w:val="ListParagraph"/>
+        <w:numPr>
+          <w:ilvl w:val="0"/>
+          <w:numId w:val="1"/>
+        </w:numPr>
+        <w:rPr>
+          <w:lang w:val="en-US"/>
+        </w:rPr>
+      </w:pPr>
+      <w:r>
+        <w:rPr>
+          <w:lang w:val="en-US"/>
+        </w:rPr>
+        <w:t>Continuously take user input (integers). Stop when the user enters -1, then print the sum of all positive numbers entered using a while loop.</w:t>
+      </w:r>
+    </w:p>
+    <w:p>
+      <w:pPr>
+        <w:pStyle w:val="ListParagraph"/>
+        <w:numPr>
+          <w:ilvl w:val="0"/>
+          <w:numId w:val="1"/>
+        </w:numPr>
+        <w:rPr>
+          <w:lang w:val="en-US"/>
+        </w:rPr>
+      </w:pPr>
+      <w:proofErr w:type="spellStart"/>
+      <w:r>
+        <w:rPr>
+          <w:lang w:val="en-US"/>
+        </w:rPr>
+        <w:t>FizzBuzz</w:t>
+      </w:r>
+      <w:proofErr w:type="spellEnd"/>
+      <w:r>
+        <w:rPr>
+          <w:lang w:val="en-US"/>
+        </w:rPr>
+        <w:t xml:space="preserve"> (Classic DS Problem)</w:t>
+      </w:r>
+    </w:p>
+    <w:p>
+      <w:pPr>
+        <w:pStyle w:val="ListParagraph"/>
+        <w:numPr>
+          <w:ilvl w:val="1"/>
+          <w:numId w:val="1"/>
+        </w:numPr>
+        <w:rPr>
+          <w:lang w:val="en-US"/>
+        </w:rPr>
+      </w:pPr>
+      <w:r>
+        <w:rPr>
+          <w:lang w:val="en-US"/>
+        </w:rPr>
+        <w:t>Print numbers from 1 to 50.</w:t>
+      </w:r>
+    </w:p>
+    <w:p>
+      <w:pPr>
+        <w:pStyle w:val="ListParagraph"/>
+        <w:numPr>
+          <w:ilvl w:val="1"/>
+          <w:numId w:val="1"/>
+        </w:numPr>
+        <w:rPr>
+          <w:lang w:val="en-US"/>
+        </w:rPr>
+      </w:pPr>
+      <w:r>
+        <w:rPr>
+          <w:lang w:val="en-US"/>
+        </w:rPr>
+        <w:t>If the number is divisible by 3, print "Fizz".</w:t>
+      </w:r>
+    </w:p>
+    <w:p>
+      <w:pPr>
+        <w:pStyle w:val="ListParagraph"/>
+        <w:numPr>
+          <w:ilvl w:val="1"/>
+          <w:numId w:val="1"/>
+        </w:numPr>
+        <w:rPr>
+          <w:lang w:val="en-US"/>
+        </w:rPr>
+      </w:pPr>
+      <w:r>
+        <w:rPr>
+          <w:lang w:val="en-US"/>
+        </w:rPr>
+        <w:t>If it's divisible by 5, print "Buzz".</w:t>
+      </w:r>
+    </w:p>
+    <w:p>
+      <w:pPr>
+        <w:pStyle w:val="ListParagraph"/>
+        <w:numPr>
+          <w:ilvl w:val="1"/>
+          <w:numId w:val="1"/>
+        </w:numPr>
+        <w:rPr>
+          <w:lang w:val="en-US"/>
+        </w:rPr>
+      </w:pPr>
+      <w:r>
+        <w:rPr>
+          <w:lang w:val="en-US"/>
+        </w:rPr>
+        <w:t>If it's divisible by both, print "</w:t>
+      </w:r>
+      <w:proofErr w:type="spellStart"/>
+      <w:r>
+        <w:rPr>
+          <w:lang w:val="en-US"/>
+        </w:rPr>
+        <w:t>FizzBuzz</w:t>
+      </w:r>
+      <w:proofErr w:type="spellEnd"/>
+      <w:r>
+        <w:rPr>
+          <w:lang w:val="en-US"/>
+        </w:rPr>
+        <w:t>".</w:t>
+      </w:r>
+    </w:p>
+    <w:p>
+      <w:pPr>
+        <w:pStyle w:val="ListParagraph"/>
+        <w:numPr>
+          <w:ilvl w:val="1"/>
+          <w:numId w:val="1"/>
+        </w:numPr>
+        <w:rPr>
+          <w:lang w:val="en-US"/>
+        </w:rPr>
+      </w:pPr>
+      <w:r>
+        <w:rPr>
+          <w:lang w:val="en-US"/>
+        </w:rPr>
+        <w:t>Otherwise, print the number.</w:t>
+      </w:r>
+    </w:p>
+    <w:p>
+      <w:pPr>
+        <w:pStyle w:val="ListParagraph"/>
+        <w:numPr>
+          <w:ilvl w:val="0"/>
+          <w:numId w:val="1"/>
+        </w:numPr>
+        <w:rPr>
+          <w:lang w:val="en-US"/>
+        </w:rPr>
+      </w:pPr>
+      <w:r>
+        <w:rPr>
+          <w:lang w:val="en-US"/>
+        </w:rPr>
+        <w:t>Ask the user for a number N and find all prime numbers up to N.</w:t>
+      </w:r>
+    </w:p>
+    <w:p>
+      <w:pPr>
+        <w:pStyle w:val="ListParagraph"/>
+        <w:numPr>
+          <w:ilvl w:val="0"/>
+          <w:numId w:val="1"/>
+        </w:numPr>
+        <w:rPr>
+          <w:lang w:val="en-US"/>
+        </w:rPr>
+      </w:pPr>
+      <w:r>
+        <w:rPr>
+          <w:lang w:val="en-US"/>
+        </w:rPr>
+        <w:t xml:space="preserve">Ask the user for a string and count the number of vowels (a, e, </w:t>
+      </w:r>
+      <w:proofErr w:type="spellStart"/>
+      <w:r>
+        <w:rPr>
+          <w:lang w:val="en-US"/>
+        </w:rPr>
+        <w:t>i</w:t>
+      </w:r>
+      <w:proofErr w:type="spellEnd"/>
+      <w:r>
+        <w:rPr>
+          <w:lang w:val="en-US"/>
+        </w:rPr>
+        <w:t>, o, u) in it.</w:t>
+      </w:r>
+    </w:p>
+    <w:p>
+      <w:pPr>
+        <w:pStyle w:val="ListParagraph"/>
+        <w:numPr>
+          <w:ilvl w:val="0"/>
+          <w:numId w:val="1"/>
+        </w:numPr>
+        <w:rPr>
+          <w:lang w:val="en-US"/>
+        </w:rPr>
+      </w:pPr>
+      <w:r>
+        <w:rPr>
+          <w:lang w:val="en-US"/>
+        </w:rPr>
+        <w:t>Ask the user for a list of numbers (comma-separated) and remove any duplicates.</w:t>
+      </w:r>
+    </w:p>
+    <w:p>
+      <w:pPr>
+        <w:ind w:left="360"/>
+        <w:rPr>
+          <w:lang w:val="en-US"/>
+        </w:rPr>
+      </w:pPr>
     </w:p>
     <w:p>
       <w:pPr>
@@ -338,7 +612,7 @@
         <w:ind w:left="720" w:hanging="360"/>
       </w:pPr>
     </w:lvl>
-    <w:lvl w:ilvl="1" w:tplc="40090019" w:tentative="1">
+    <w:lvl w:ilvl="1" w:tplc="40090019">
       <w:start w:val="1"/>
       <w:numFmt w:val="lowerLetter"/>
       <w:lvlText w:val="%2."/>

</xml_diff>